<commit_message>
Attempt to reproduce the issue discussed in PR #325
</commit_message>
<xml_diff>
--- a/src/__tests__/fixtures/htmls.docx
+++ b/src/__tests__/fixtures/htmls.docx
@@ -1,6 +1,6 @@
 
 <file path=word/document.xml><?xml version="1.0" encoding="utf-8"?>
-<w:document xmlns:wpc="http://schemas.microsoft.com/office/word/2010/wordprocessingCanvas" xmlns:cx="http://schemas.microsoft.com/office/drawing/2014/chartex" xmlns:cx1="http://schemas.microsoft.com/office/drawing/2015/9/8/chartex" xmlns:cx2="http://schemas.microsoft.com/office/drawing/2015/10/21/chartex" xmlns:cx3="http://schemas.microsoft.com/office/drawing/2016/5/9/chartex" xmlns:cx4="http://schemas.microsoft.com/office/drawing/2016/5/10/chartex" xmlns:cx5="http://schemas.microsoft.com/office/drawing/2016/5/11/chartex" xmlns:cx6="http://schemas.microsoft.com/office/drawing/2016/5/12/chartex" xmlns:cx7="http://schemas.microsoft.com/office/drawing/2016/5/13/chartex" xmlns:cx8="http://schemas.microsoft.com/office/drawing/2016/5/14/chartex" xmlns:mc="http://schemas.openxmlformats.org/markup-compatibility/2006" xmlns:aink="http://schemas.microsoft.com/office/drawing/2016/ink" xmlns:am3d="http://schemas.microsoft.com/office/drawing/2017/model3d" xmlns:o="urn:schemas-microsoft-com:office:office" xmlns:r="http://schemas.openxmlformats.org/officeDocument/2006/relationships" xmlns:m="http://schemas.openxmlformats.org/officeDocument/2006/math" xmlns:v="urn:schemas-microsoft-com:vml" xmlns:wp14="http://schemas.microsoft.com/office/word/2010/wordprocessingDrawing" xmlns:wp="http://schemas.openxmlformats.org/drawingml/2006/wordprocessingDrawing" xmlns:w10="urn:schemas-microsoft-com:office:word" xmlns:w="http://schemas.openxmlformats.org/wordprocessingml/2006/main" xmlns:w14="http://schemas.microsoft.com/office/word/2010/wordml" xmlns:w15="http://schemas.microsoft.com/office/word/2012/wordml" xmlns:w16cid="http://schemas.microsoft.com/office/word/2016/wordml/cid" xmlns:w16se="http://schemas.microsoft.com/office/word/2015/wordml/symex" xmlns:wpg="http://schemas.microsoft.com/office/word/2010/wordprocessingGroup" xmlns:wpi="http://schemas.microsoft.com/office/word/2010/wordprocessingInk" xmlns:wne="http://schemas.microsoft.com/office/word/2006/wordml" xmlns:wps="http://schemas.microsoft.com/office/word/2010/wordprocessingShape" mc:Ignorable="w14 w15 w16se w16cid wp14">
+<w:document xmlns:wpc="http://schemas.microsoft.com/office/word/2010/wordprocessingCanvas" xmlns:cx="http://schemas.microsoft.com/office/drawing/2014/chartex" xmlns:cx1="http://schemas.microsoft.com/office/drawing/2015/9/8/chartex" xmlns:cx2="http://schemas.microsoft.com/office/drawing/2015/10/21/chartex" xmlns:cx3="http://schemas.microsoft.com/office/drawing/2016/5/9/chartex" xmlns:cx4="http://schemas.microsoft.com/office/drawing/2016/5/10/chartex" xmlns:cx5="http://schemas.microsoft.com/office/drawing/2016/5/11/chartex" xmlns:cx6="http://schemas.microsoft.com/office/drawing/2016/5/12/chartex" xmlns:cx7="http://schemas.microsoft.com/office/drawing/2016/5/13/chartex" xmlns:cx8="http://schemas.microsoft.com/office/drawing/2016/5/14/chartex" xmlns:mc="http://schemas.openxmlformats.org/markup-compatibility/2006" xmlns:aink="http://schemas.microsoft.com/office/drawing/2016/ink" xmlns:am3d="http://schemas.microsoft.com/office/drawing/2017/model3d" xmlns:o="urn:schemas-microsoft-com:office:office" xmlns:oel="http://schemas.microsoft.com/office/2019/extlst" xmlns:r="http://schemas.openxmlformats.org/officeDocument/2006/relationships" xmlns:m="http://schemas.openxmlformats.org/officeDocument/2006/math" xmlns:v="urn:schemas-microsoft-com:vml" xmlns:wp14="http://schemas.microsoft.com/office/word/2010/wordprocessingDrawing" xmlns:wp="http://schemas.openxmlformats.org/drawingml/2006/wordprocessingDrawing" xmlns:w10="urn:schemas-microsoft-com:office:word" xmlns:w="http://schemas.openxmlformats.org/wordprocessingml/2006/main" xmlns:w14="http://schemas.microsoft.com/office/word/2010/wordml" xmlns:w15="http://schemas.microsoft.com/office/word/2012/wordml" xmlns:w16cex="http://schemas.microsoft.com/office/word/2018/wordml/cex" xmlns:w16cid="http://schemas.microsoft.com/office/word/2016/wordml/cid" xmlns:w16="http://schemas.microsoft.com/office/word/2018/wordml" xmlns:w16sdtdh="http://schemas.microsoft.com/office/word/2020/wordml/sdtdatahash" xmlns:w16se="http://schemas.microsoft.com/office/word/2015/wordml/symex" xmlns:wpg="http://schemas.microsoft.com/office/word/2010/wordprocessingGroup" xmlns:wpi="http://schemas.microsoft.com/office/word/2010/wordprocessingInk" xmlns:wne="http://schemas.microsoft.com/office/word/2006/wordml" xmlns:wps="http://schemas.microsoft.com/office/word/2010/wordprocessingShape" mc:Ignorable="w14 w15 w16se w16cid w16 w16cex w16sdtdh wp14">
   <w:body>
     <w:p>
       <w:r>
@@ -40,69 +40,13 @@
     <w:p/>
     <w:p>
       <w:r>
-        <w:t>+++HTML `</w:t>
-      </w:r>
-    </w:p>
-    <w:p>
-      <w:pPr>
-        <w:ind w:firstLine="720"/>
-      </w:pPr>
-      <w:r>
-        <w:t>&lt;body&gt;</w:t>
-      </w:r>
-    </w:p>
-    <w:p>
-      <w:pPr>
-        <w:ind w:left="720" w:firstLine="720"/>
-      </w:pPr>
-      <w:r>
-        <w:t>&lt;p&gt;</w:t>
-      </w:r>
-    </w:p>
-    <w:p>
-      <w:pPr>
-        <w:ind w:left="1440" w:firstLine="720"/>
-      </w:pPr>
-      <w:r>
-        <w:t>&lt;strong style=</w:t>
-      </w:r>
-      <w:r>
-        <w:t>"</w:t>
-      </w:r>
-      <w:proofErr w:type="spellStart"/>
-      <w:r>
-        <w:t>color</w:t>
-      </w:r>
-      <w:proofErr w:type="spellEnd"/>
-      <w:r>
-        <w:t>: blue</w:t>
-      </w:r>
-      <w:r>
-        <w:t>"</w:t>
-      </w:r>
-      <w:r>
-        <w:t>&gt;This should be blue&lt;/strong&gt;</w:t>
-      </w:r>
-    </w:p>
-    <w:p>
-      <w:pPr>
-        <w:ind w:left="720" w:firstLine="720"/>
-      </w:pPr>
-      <w:r>
-        <w:t>&lt;/p&gt;</w:t>
-      </w:r>
-    </w:p>
-    <w:p>
-      <w:pPr>
-        <w:ind w:left="720"/>
-      </w:pPr>
-      <w:r>
-        <w:t>&lt;/body&gt;</w:t>
-      </w:r>
-    </w:p>
-    <w:p>
-      <w:r>
-        <w:t>`+++</w:t>
+        <w:t xml:space="preserve">+++HTML </w:t>
+      </w:r>
+      <w:r>
+        <w:t>htmlstring</w:t>
+      </w:r>
+      <w:r>
+        <w:t>+++</w:t>
       </w:r>
     </w:p>
     <w:p/>
@@ -134,24 +78,32 @@
       </w:pPr>
       <w:r>
         <w:tab/>
-      </w:r>
-      <w:r>
-        <w:t>&lt;h</w:t>
-      </w:r>
-      <w:r>
-        <w:t>2</w:t>
-      </w:r>
-      <w:r>
-        <w:t xml:space="preserve">&gt;This should be a </w:t>
-      </w:r>
-      <w:r>
-        <w:t>sub</w:t>
-      </w:r>
-      <w:r>
-        <w:t>title&lt;/h</w:t>
-      </w:r>
-      <w:r>
-        <w:t>2</w:t>
+        <w:t>&lt;h2&gt;This should be a subtitle&lt;/h2&gt;</w:t>
+      </w:r>
+    </w:p>
+    <w:p>
+      <w:pPr>
+        <w:ind w:left="720" w:firstLine="720"/>
+      </w:pPr>
+      <w:r>
+        <w:t>&lt;p</w:t>
+      </w:r>
+      <w:r>
+        <w:t xml:space="preserve"> style=</w:t>
+      </w:r>
+      <w:r>
+        <w:t>"</w:t>
+      </w:r>
+      <w:proofErr w:type="spellStart"/>
+      <w:r>
+        <w:t>color</w:t>
+      </w:r>
+      <w:proofErr w:type="spellEnd"/>
+      <w:r>
+        <w:t>: red</w:t>
+      </w:r>
+      <w:r>
+        <w:t>"</w:t>
       </w:r>
       <w:r>
         <w:t>&gt;</w:t>
@@ -159,113 +111,228 @@
     </w:p>
     <w:p>
       <w:pPr>
+        <w:ind w:left="1440" w:firstLine="720"/>
+      </w:pPr>
+      <w:r>
+        <w:t>&lt;strong&gt;This should be red&lt;/strong&gt;</w:t>
+      </w:r>
+    </w:p>
+    <w:p>
+      <w:pPr>
+        <w:ind w:left="1440" w:firstLine="720"/>
+        <w:rPr>
+          <w:lang w:val="nl-NL"/>
+        </w:rPr>
+      </w:pPr>
+      <w:r>
+        <w:rPr>
+          <w:lang w:val="nl-NL"/>
+        </w:rPr>
+        <w:t>&lt;</w:t>
+      </w:r>
+      <w:proofErr w:type="spellStart"/>
+      <w:proofErr w:type="gramStart"/>
+      <w:r>
+        <w:rPr>
+          <w:lang w:val="nl-NL"/>
+        </w:rPr>
+        <w:t>ul</w:t>
+      </w:r>
+      <w:proofErr w:type="spellEnd"/>
+      <w:proofErr w:type="gramEnd"/>
+      <w:r>
+        <w:rPr>
+          <w:lang w:val="nl-NL"/>
+        </w:rPr>
+        <w:t>&gt;</w:t>
+      </w:r>
+    </w:p>
+    <w:p>
+      <w:pPr>
         <w:ind w:left="720" w:firstLine="720"/>
-      </w:pPr>
-      <w:r>
-        <w:t>&lt;p</w:t>
-      </w:r>
-      <w:r>
-        <w:t xml:space="preserve"> </w:t>
-      </w:r>
-      <w:r>
-        <w:t>style=</w:t>
-      </w:r>
-      <w:r>
-        <w:t>"</w:t>
+        <w:rPr>
+          <w:lang w:val="nl-NL"/>
+        </w:rPr>
+      </w:pPr>
+      <w:r>
+        <w:rPr>
+          <w:lang w:val="nl-NL"/>
+        </w:rPr>
+        <w:tab/>
+      </w:r>
+      <w:r>
+        <w:rPr>
+          <w:lang w:val="nl-NL"/>
+        </w:rPr>
+        <w:tab/>
+        <w:t>&lt;</w:t>
+      </w:r>
+      <w:proofErr w:type="gramStart"/>
+      <w:r>
+        <w:rPr>
+          <w:lang w:val="nl-NL"/>
+        </w:rPr>
+        <w:t>li</w:t>
+      </w:r>
+      <w:proofErr w:type="gramEnd"/>
+      <w:r>
+        <w:rPr>
+          <w:lang w:val="nl-NL"/>
+        </w:rPr>
+        <w:t>&gt;</w:t>
       </w:r>
       <w:proofErr w:type="spellStart"/>
       <w:r>
-        <w:t>color</w:t>
+        <w:rPr>
+          <w:lang w:val="nl-NL"/>
+        </w:rPr>
+        <w:t>bullet</w:t>
       </w:r>
       <w:proofErr w:type="spellEnd"/>
       <w:r>
-        <w:t>: red</w:t>
-      </w:r>
-      <w:r>
-        <w:t>"</w:t>
-      </w:r>
-      <w:r>
+        <w:rPr>
+          <w:lang w:val="nl-NL"/>
+        </w:rPr>
+        <w:t xml:space="preserve"> 1&lt;/li&gt;</w:t>
+      </w:r>
+    </w:p>
+    <w:p>
+      <w:pPr>
+        <w:ind w:left="720" w:firstLine="720"/>
+        <w:rPr>
+          <w:lang w:val="nl-NL"/>
+        </w:rPr>
+      </w:pPr>
+      <w:r>
+        <w:rPr>
+          <w:lang w:val="nl-NL"/>
+        </w:rPr>
+        <w:tab/>
+      </w:r>
+      <w:r>
+        <w:rPr>
+          <w:lang w:val="nl-NL"/>
+        </w:rPr>
+        <w:tab/>
+        <w:t>&lt;</w:t>
+      </w:r>
+      <w:proofErr w:type="gramStart"/>
+      <w:r>
+        <w:rPr>
+          <w:lang w:val="nl-NL"/>
+        </w:rPr>
+        <w:t>li</w:t>
+      </w:r>
+      <w:proofErr w:type="gramEnd"/>
+      <w:r>
+        <w:rPr>
+          <w:lang w:val="nl-NL"/>
+        </w:rPr>
         <w:t>&gt;</w:t>
       </w:r>
+      <w:proofErr w:type="spellStart"/>
+      <w:r>
+        <w:rPr>
+          <w:lang w:val="nl-NL"/>
+        </w:rPr>
+        <w:t>bullet</w:t>
+      </w:r>
+      <w:proofErr w:type="spellEnd"/>
+      <w:r>
+        <w:rPr>
+          <w:lang w:val="nl-NL"/>
+        </w:rPr>
+        <w:t xml:space="preserve"> 2&lt;/li&gt;</w:t>
+      </w:r>
+    </w:p>
+    <w:p>
+      <w:pPr>
+        <w:ind w:left="720" w:firstLine="720"/>
+        <w:rPr>
+          <w:lang w:val="nl-NL"/>
+        </w:rPr>
+      </w:pPr>
+      <w:r>
+        <w:rPr>
+          <w:lang w:val="nl-NL"/>
+        </w:rPr>
+        <w:tab/>
+      </w:r>
+      <w:r>
+        <w:rPr>
+          <w:lang w:val="nl-NL"/>
+        </w:rPr>
+        <w:tab/>
+        <w:t>&lt;</w:t>
+      </w:r>
+      <w:proofErr w:type="gramStart"/>
+      <w:r>
+        <w:rPr>
+          <w:lang w:val="nl-NL"/>
+        </w:rPr>
+        <w:t>li</w:t>
+      </w:r>
+      <w:proofErr w:type="gramEnd"/>
+      <w:r>
+        <w:rPr>
+          <w:lang w:val="nl-NL"/>
+        </w:rPr>
+        <w:t>&gt;</w:t>
+      </w:r>
+      <w:proofErr w:type="spellStart"/>
+      <w:r>
+        <w:rPr>
+          <w:lang w:val="nl-NL"/>
+        </w:rPr>
+        <w:t>bullet</w:t>
+      </w:r>
+      <w:proofErr w:type="spellEnd"/>
+      <w:r>
+        <w:rPr>
+          <w:lang w:val="nl-NL"/>
+        </w:rPr>
+        <w:t xml:space="preserve"> 3&lt;/li&gt;</w:t>
+      </w:r>
     </w:p>
     <w:p>
       <w:pPr>
         <w:ind w:left="1440" w:firstLine="720"/>
-      </w:pPr>
-      <w:r>
-        <w:t>&lt;strong</w:t>
-      </w:r>
-      <w:bookmarkStart w:id="0" w:name="_GoBack"/>
-      <w:bookmarkEnd w:id="0"/>
-      <w:r>
-        <w:t xml:space="preserve">&gt;This should be </w:t>
-      </w:r>
-      <w:r>
-        <w:t>red</w:t>
-      </w:r>
-      <w:r>
-        <w:t>&lt;/strong&gt;</w:t>
-      </w:r>
-    </w:p>
-    <w:p>
-      <w:pPr>
-        <w:ind w:left="1440" w:firstLine="720"/>
-      </w:pPr>
-      <w:r>
-        <w:t>&lt;ul&gt;</w:t>
+        <w:rPr>
+          <w:lang w:val="nl-NL"/>
+        </w:rPr>
+      </w:pPr>
+      <w:r>
+        <w:rPr>
+          <w:lang w:val="nl-NL"/>
+        </w:rPr>
+        <w:t>&lt;/</w:t>
+      </w:r>
+      <w:proofErr w:type="spellStart"/>
+      <w:r>
+        <w:rPr>
+          <w:lang w:val="nl-NL"/>
+        </w:rPr>
+        <w:t>ul</w:t>
+      </w:r>
+      <w:proofErr w:type="spellEnd"/>
+      <w:r>
+        <w:rPr>
+          <w:lang w:val="nl-NL"/>
+        </w:rPr>
+        <w:t>&gt;</w:t>
       </w:r>
     </w:p>
     <w:p>
       <w:pPr>
         <w:ind w:left="720" w:firstLine="720"/>
-      </w:pPr>
-      <w:r>
-        <w:tab/>
-      </w:r>
-      <w:r>
-        <w:tab/>
-      </w:r>
-      <w:r>
-        <w:t>&lt;li&gt;bullet 1&lt;/li&gt;</w:t>
-      </w:r>
-    </w:p>
-    <w:p>
-      <w:pPr>
-        <w:ind w:left="720" w:firstLine="720"/>
-      </w:pPr>
-      <w:r>
-        <w:tab/>
-      </w:r>
-      <w:r>
-        <w:tab/>
-        <w:t>&lt;li&gt;bullet 2&lt;/li&gt;</w:t>
-      </w:r>
-    </w:p>
-    <w:p>
-      <w:pPr>
-        <w:ind w:left="720" w:firstLine="720"/>
-      </w:pPr>
-      <w:r>
-        <w:tab/>
-      </w:r>
-      <w:r>
-        <w:tab/>
-        <w:t>&lt;li&gt;bullet 3&lt;/li&gt;</w:t>
-      </w:r>
-    </w:p>
-    <w:p>
-      <w:pPr>
-        <w:ind w:left="1440" w:firstLine="720"/>
-      </w:pPr>
-      <w:r>
-        <w:t>&lt;/ul&gt;</w:t>
-      </w:r>
-    </w:p>
-    <w:p>
-      <w:pPr>
-        <w:ind w:left="720" w:firstLine="720"/>
-      </w:pPr>
-      <w:r>
+        <w:rPr>
+          <w:lang w:val="nl-NL"/>
+        </w:rPr>
+      </w:pPr>
+      <w:r>
+        <w:rPr>
+          <w:lang w:val="nl-NL"/>
+        </w:rPr>
         <w:t>&lt;/p&gt;</w:t>
       </w:r>
     </w:p>
@@ -300,7 +367,7 @@
 </file>
 
 <file path=word/styles.xml><?xml version="1.0" encoding="utf-8"?>
-<w:styles xmlns:mc="http://schemas.openxmlformats.org/markup-compatibility/2006" xmlns:r="http://schemas.openxmlformats.org/officeDocument/2006/relationships" xmlns:w="http://schemas.openxmlformats.org/wordprocessingml/2006/main" xmlns:w14="http://schemas.microsoft.com/office/word/2010/wordml" xmlns:w15="http://schemas.microsoft.com/office/word/2012/wordml" xmlns:w16cid="http://schemas.microsoft.com/office/word/2016/wordml/cid" xmlns:w16se="http://schemas.microsoft.com/office/word/2015/wordml/symex" mc:Ignorable="w14 w15 w16se w16cid">
+<w:styles xmlns:mc="http://schemas.openxmlformats.org/markup-compatibility/2006" xmlns:r="http://schemas.openxmlformats.org/officeDocument/2006/relationships" xmlns:w="http://schemas.openxmlformats.org/wordprocessingml/2006/main" xmlns:w14="http://schemas.microsoft.com/office/word/2010/wordml" xmlns:w15="http://schemas.microsoft.com/office/word/2012/wordml" xmlns:w16cex="http://schemas.microsoft.com/office/word/2018/wordml/cex" xmlns:w16cid="http://schemas.microsoft.com/office/word/2016/wordml/cid" xmlns:w16="http://schemas.microsoft.com/office/word/2018/wordml" xmlns:w16sdtdh="http://schemas.microsoft.com/office/word/2020/wordml/sdtdatahash" xmlns:w16se="http://schemas.microsoft.com/office/word/2015/wordml/symex" mc:Ignorable="w14 w15 w16se w16cid w16 w16cex w16sdtdh">
   <w:docDefaults>
     <w:rPrDefault>
       <w:rPr>
@@ -312,7 +379,7 @@
     </w:rPrDefault>
     <w:pPrDefault/>
   </w:docDefaults>
-  <w:latentStyles w:defLockedState="0" w:defUIPriority="99" w:defSemiHidden="0" w:defUnhideWhenUsed="0" w:defQFormat="0" w:count="375">
+  <w:latentStyles w:defLockedState="0" w:defUIPriority="99" w:defSemiHidden="0" w:defUnhideWhenUsed="0" w:defQFormat="0" w:count="376">
     <w:lsdException w:name="Normal" w:uiPriority="0" w:qFormat="1"/>
     <w:lsdException w:name="heading 1" w:uiPriority="9" w:qFormat="1"/>
     <w:lsdException w:name="heading 2" w:semiHidden="1" w:uiPriority="9" w:unhideWhenUsed="1" w:qFormat="1"/>
@@ -684,18 +751,19 @@
     <w:lsdException w:name="List Table 5 Dark Accent 6" w:uiPriority="50"/>
     <w:lsdException w:name="List Table 6 Colorful Accent 6" w:uiPriority="51"/>
     <w:lsdException w:name="List Table 7 Colorful Accent 6" w:uiPriority="52"/>
+    <w:lsdException w:name="Smart Link" w:semiHidden="1" w:unhideWhenUsed="1"/>
   </w:latentStyles>
   <w:style w:type="paragraph" w:default="1" w:styleId="Normal">
     <w:name w:val="Normal"/>
     <w:qFormat/>
   </w:style>
-  <w:style w:type="character" w:default="1" w:styleId="Policepardfaut">
+  <w:style w:type="character" w:default="1" w:styleId="DefaultParagraphFont">
     <w:name w:val="Default Paragraph Font"/>
     <w:uiPriority w:val="1"/>
     <w:semiHidden/>
     <w:unhideWhenUsed/>
   </w:style>
-  <w:style w:type="table" w:default="1" w:styleId="TableauNormal">
+  <w:style w:type="table" w:default="1" w:styleId="TableNormal">
     <w:name w:val="Normal Table"/>
     <w:uiPriority w:val="99"/>
     <w:semiHidden/>
@@ -710,11 +778,78 @@
       </w:tblCellMar>
     </w:tblPr>
   </w:style>
-  <w:style w:type="numbering" w:default="1" w:styleId="Aucuneliste">
+  <w:style w:type="numbering" w:default="1" w:styleId="NoList">
     <w:name w:val="No List"/>
     <w:uiPriority w:val="99"/>
     <w:semiHidden/>
     <w:unhideWhenUsed/>
+  </w:style>
+  <w:style w:type="character" w:customStyle="1" w:styleId="apple-converted-space">
+    <w:name w:val="apple-converted-space"/>
+    <w:basedOn w:val="DefaultParagraphFont"/>
+    <w:rsid w:val="000D292B"/>
+  </w:style>
+  <w:style w:type="paragraph" w:styleId="HTMLPreformatted">
+    <w:name w:val="HTML Preformatted"/>
+    <w:basedOn w:val="Normal"/>
+    <w:link w:val="HTMLPreformattedChar"/>
+    <w:uiPriority w:val="99"/>
+    <w:semiHidden/>
+    <w:unhideWhenUsed/>
+    <w:rsid w:val="00672FE0"/>
+    <w:pPr>
+      <w:tabs>
+        <w:tab w:val="left" w:pos="916"/>
+        <w:tab w:val="left" w:pos="1832"/>
+        <w:tab w:val="left" w:pos="2748"/>
+        <w:tab w:val="left" w:pos="3664"/>
+        <w:tab w:val="left" w:pos="4580"/>
+        <w:tab w:val="left" w:pos="5496"/>
+        <w:tab w:val="left" w:pos="6412"/>
+        <w:tab w:val="left" w:pos="7328"/>
+        <w:tab w:val="left" w:pos="8244"/>
+        <w:tab w:val="left" w:pos="9160"/>
+        <w:tab w:val="left" w:pos="10076"/>
+        <w:tab w:val="left" w:pos="10992"/>
+        <w:tab w:val="left" w:pos="11908"/>
+        <w:tab w:val="left" w:pos="12824"/>
+        <w:tab w:val="left" w:pos="13740"/>
+        <w:tab w:val="left" w:pos="14656"/>
+      </w:tabs>
+    </w:pPr>
+    <w:rPr>
+      <w:rFonts w:ascii="Courier New" w:eastAsia="Times New Roman" w:hAnsi="Courier New" w:cs="Courier New"/>
+      <w:sz w:val="20"/>
+      <w:szCs w:val="20"/>
+      <w:lang w:val="en-NL" w:eastAsia="en-GB"/>
+    </w:rPr>
+  </w:style>
+  <w:style w:type="character" w:customStyle="1" w:styleId="HTMLPreformattedChar">
+    <w:name w:val="HTML Preformatted Char"/>
+    <w:basedOn w:val="DefaultParagraphFont"/>
+    <w:link w:val="HTMLPreformatted"/>
+    <w:uiPriority w:val="99"/>
+    <w:semiHidden/>
+    <w:rsid w:val="00672FE0"/>
+    <w:rPr>
+      <w:rFonts w:ascii="Courier New" w:eastAsia="Times New Roman" w:hAnsi="Courier New" w:cs="Courier New"/>
+      <w:sz w:val="20"/>
+      <w:szCs w:val="20"/>
+      <w:lang w:val="en-NL" w:eastAsia="en-GB"/>
+    </w:rPr>
+  </w:style>
+  <w:style w:type="character" w:styleId="HTMLCode">
+    <w:name w:val="HTML Code"/>
+    <w:basedOn w:val="DefaultParagraphFont"/>
+    <w:uiPriority w:val="99"/>
+    <w:semiHidden/>
+    <w:unhideWhenUsed/>
+    <w:rsid w:val="00672FE0"/>
+    <w:rPr>
+      <w:rFonts w:ascii="Courier New" w:eastAsia="Times New Roman" w:hAnsi="Courier New" w:cs="Courier New"/>
+      <w:sz w:val="20"/>
+      <w:szCs w:val="20"/>
+    </w:rPr>
   </w:style>
 </w:styles>
 </file>

</xml_diff>